<commit_message>
CCB October push - Update death data using improved state/county assignment method
</commit_message>
<xml_diff>
--- a/Documentation/CCB Dataset Updates Log.docx
+++ b/Documentation/CCB Dataset Updates Log.docx
@@ -1,6 +1,6 @@
 
 <file path=word/document.xml><?xml version="1.0" encoding="utf-8"?>
-<w:document xmlns:wpc="http://schemas.microsoft.com/office/word/2010/wordprocessingCanvas" xmlns:cx="http://schemas.microsoft.com/office/drawing/2014/chartex" xmlns:cx1="http://schemas.microsoft.com/office/drawing/2015/9/8/chartex" xmlns:cx2="http://schemas.microsoft.com/office/drawing/2015/10/21/chartex" xmlns:cx3="http://schemas.microsoft.com/office/drawing/2016/5/9/chartex" xmlns:cx4="http://schemas.microsoft.com/office/drawing/2016/5/10/chartex" xmlns:cx5="http://schemas.microsoft.com/office/drawing/2016/5/11/chartex" xmlns:cx6="http://schemas.microsoft.com/office/drawing/2016/5/12/chartex" xmlns:cx7="http://schemas.microsoft.com/office/drawing/2016/5/13/chartex" xmlns:cx8="http://schemas.microsoft.com/office/drawing/2016/5/14/chartex" xmlns:mc="http://schemas.openxmlformats.org/markup-compatibility/2006" xmlns:aink="http://schemas.microsoft.com/office/drawing/2016/ink" xmlns:am3d="http://schemas.microsoft.com/office/drawing/2017/model3d" xmlns:o="urn:schemas-microsoft-com:office:office" xmlns:r="http://schemas.openxmlformats.org/officeDocument/2006/relationships" xmlns:m="http://schemas.openxmlformats.org/officeDocument/2006/math" xmlns:v="urn:schemas-microsoft-com:vml" xmlns:wp14="http://schemas.microsoft.com/office/word/2010/wordprocessingDrawing" xmlns:wp="http://schemas.openxmlformats.org/drawingml/2006/wordprocessingDrawing" xmlns:w10="urn:schemas-microsoft-com:office:word" xmlns:w="http://schemas.openxmlformats.org/wordprocessingml/2006/main" xmlns:w14="http://schemas.microsoft.com/office/word/2010/wordml" xmlns:w15="http://schemas.microsoft.com/office/word/2012/wordml" xmlns:w16cex="http://schemas.microsoft.com/office/word/2018/wordml/cex" xmlns:w16cid="http://schemas.microsoft.com/office/word/2016/wordml/cid" xmlns:w16="http://schemas.microsoft.com/office/word/2018/wordml" xmlns:w16se="http://schemas.microsoft.com/office/word/2015/wordml/symex" xmlns:wpg="http://schemas.microsoft.com/office/word/2010/wordprocessingGroup" xmlns:wpi="http://schemas.microsoft.com/office/word/2010/wordprocessingInk" xmlns:wne="http://schemas.microsoft.com/office/word/2006/wordml" xmlns:wps="http://schemas.microsoft.com/office/word/2010/wordprocessingShape" mc:Ignorable="w14 w15 w16se w16cid w16 w16cex wp14">
+<w:document xmlns:wpc="http://schemas.microsoft.com/office/word/2010/wordprocessingCanvas" xmlns:cx="http://schemas.microsoft.com/office/drawing/2014/chartex" xmlns:cx1="http://schemas.microsoft.com/office/drawing/2015/9/8/chartex" xmlns:cx2="http://schemas.microsoft.com/office/drawing/2015/10/21/chartex" xmlns:cx3="http://schemas.microsoft.com/office/drawing/2016/5/9/chartex" xmlns:cx4="http://schemas.microsoft.com/office/drawing/2016/5/10/chartex" xmlns:cx5="http://schemas.microsoft.com/office/drawing/2016/5/11/chartex" xmlns:cx6="http://schemas.microsoft.com/office/drawing/2016/5/12/chartex" xmlns:cx7="http://schemas.microsoft.com/office/drawing/2016/5/13/chartex" xmlns:cx8="http://schemas.microsoft.com/office/drawing/2016/5/14/chartex" xmlns:mc="http://schemas.openxmlformats.org/markup-compatibility/2006" xmlns:aink="http://schemas.microsoft.com/office/drawing/2016/ink" xmlns:am3d="http://schemas.microsoft.com/office/drawing/2017/model3d" xmlns:o="urn:schemas-microsoft-com:office:office" xmlns:r="http://schemas.openxmlformats.org/officeDocument/2006/relationships" xmlns:m="http://schemas.openxmlformats.org/officeDocument/2006/math" xmlns:v="urn:schemas-microsoft-com:vml" xmlns:wp14="http://schemas.microsoft.com/office/word/2010/wordprocessingDrawing" xmlns:wp="http://schemas.openxmlformats.org/drawingml/2006/wordprocessingDrawing" xmlns:w10="urn:schemas-microsoft-com:office:word" xmlns:w="http://schemas.openxmlformats.org/wordprocessingml/2006/main" xmlns:w14="http://schemas.microsoft.com/office/word/2010/wordml" xmlns:w15="http://schemas.microsoft.com/office/word/2012/wordml" xmlns:w16cex="http://schemas.microsoft.com/office/word/2018/wordml/cex" xmlns:w16cid="http://schemas.microsoft.com/office/word/2016/wordml/cid" xmlns:w16="http://schemas.microsoft.com/office/word/2018/wordml" xmlns:w16sdtdh="http://schemas.microsoft.com/office/word/2020/wordml/sdtdatahash" xmlns:w16se="http://schemas.microsoft.com/office/word/2015/wordml/symex" xmlns:wpg="http://schemas.microsoft.com/office/word/2010/wordprocessingGroup" xmlns:wpi="http://schemas.microsoft.com/office/word/2010/wordprocessingInk" xmlns:wne="http://schemas.microsoft.com/office/word/2006/wordml" xmlns:wps="http://schemas.microsoft.com/office/word/2010/wordprocessingShape" mc:Ignorable="w14 w15 w16se w16cid w16 w16cex w16sdtdh wp14">
   <w:body>
     <w:p>
       <w:pPr>
@@ -22,10 +22,10 @@
         <w:tblLook w:val="04A0" w:firstRow="1" w:lastRow="0" w:firstColumn="1" w:lastColumn="0" w:noHBand="0" w:noVBand="1"/>
       </w:tblPr>
       <w:tblGrid>
-        <w:gridCol w:w="1656"/>
-        <w:gridCol w:w="1553"/>
+        <w:gridCol w:w="1588"/>
+        <w:gridCol w:w="1452"/>
         <w:gridCol w:w="4593"/>
-        <w:gridCol w:w="1548"/>
+        <w:gridCol w:w="1717"/>
       </w:tblGrid>
       <w:tr>
         <w:tc>
@@ -65,6 +65,75 @@
           <w:p>
             <w:r>
               <w:t>Prior Dataset Location</w:t>
+            </w:r>
+          </w:p>
+        </w:tc>
+      </w:tr>
+      <w:tr>
+        <w:tc>
+          <w:tcPr>
+            <w:tcW w:w="1870" w:type="dxa"/>
+          </w:tcPr>
+          <w:p>
+            <w:r>
+              <w:t>9/28/2022</w:t>
+            </w:r>
+          </w:p>
+        </w:tc>
+        <w:tc>
+          <w:tcPr>
+            <w:tcW w:w="1870" w:type="dxa"/>
+          </w:tcPr>
+          <w:p>
+            <w:r>
+              <w:t>All CCB + ad-hoc datasets</w:t>
+            </w:r>
+          </w:p>
+        </w:tc>
+        <w:tc>
+          <w:tcPr>
+            <w:tcW w:w="3275" w:type="dxa"/>
+          </w:tcPr>
+          <w:p>
+            <w:r>
+              <w:t>Updated methodology, based on CHSI’s recommendations, for filtering on California residents and assigning county of residence, particularly to correct Alpine numbers.</w:t>
+            </w:r>
+          </w:p>
+          <w:p/>
+          <w:p>
+            <w:r>
+              <w:t>Th</w:t>
+            </w:r>
+            <w:r>
+              <w:t>is</w:t>
+            </w:r>
+            <w:r>
+              <w:t xml:space="preserve"> update is reflected </w:t>
+            </w:r>
+            <w:r>
+              <w:t>in</w:t>
+            </w:r>
+            <w:r>
+              <w:t xml:space="preserve"> the October 1</w:t>
+            </w:r>
+            <w:r>
+              <w:rPr>
+                <w:vertAlign w:val="superscript"/>
+              </w:rPr>
+              <w:t>st</w:t>
+            </w:r>
+            <w:r>
+              <w:t>, 2022 CCB push, which causes changes in number of deaths and rates from 2005-2021 statewide and for all counties.</w:t>
+            </w:r>
+          </w:p>
+        </w:tc>
+        <w:tc>
+          <w:tcPr>
+            <w:tcW w:w="1870" w:type="dxa"/>
+          </w:tcPr>
+          <w:p>
+            <w:r>
+              <w:t>0.Secure.Data/ Archived Data/ archiveDat/ 20220928</w:t>
             </w:r>
           </w:p>
         </w:tc>
@@ -133,15 +202,7 @@
           <w:p/>
           <w:p>
             <w:r>
-              <w:t xml:space="preserve">ICD Code P23 (congenital pneumonia) moved under ‘Neonatal </w:t>
-            </w:r>
-            <w:proofErr w:type="spellStart"/>
-            <w:r>
-              <w:t>conditons</w:t>
-            </w:r>
-            <w:proofErr w:type="spellEnd"/>
-            <w:r>
-              <w:t>’</w:t>
+              <w:t>ICD Code P23 (congenital pneumonia) moved under ‘Neonatal conditons’</w:t>
             </w:r>
           </w:p>
         </w:tc>
@@ -356,7 +417,7 @@
 </file>
 
 <file path=word/styles.xml><?xml version="1.0" encoding="utf-8"?>
-<w:styles xmlns:mc="http://schemas.openxmlformats.org/markup-compatibility/2006" xmlns:r="http://schemas.openxmlformats.org/officeDocument/2006/relationships" xmlns:w="http://schemas.openxmlformats.org/wordprocessingml/2006/main" xmlns:w14="http://schemas.microsoft.com/office/word/2010/wordml" xmlns:w15="http://schemas.microsoft.com/office/word/2012/wordml" xmlns:w16cex="http://schemas.microsoft.com/office/word/2018/wordml/cex" xmlns:w16cid="http://schemas.microsoft.com/office/word/2016/wordml/cid" xmlns:w16="http://schemas.microsoft.com/office/word/2018/wordml" xmlns:w16se="http://schemas.microsoft.com/office/word/2015/wordml/symex" mc:Ignorable="w14 w15 w16se w16cid w16 w16cex">
+<w:styles xmlns:mc="http://schemas.openxmlformats.org/markup-compatibility/2006" xmlns:r="http://schemas.openxmlformats.org/officeDocument/2006/relationships" xmlns:w="http://schemas.openxmlformats.org/wordprocessingml/2006/main" xmlns:w14="http://schemas.microsoft.com/office/word/2010/wordml" xmlns:w15="http://schemas.microsoft.com/office/word/2012/wordml" xmlns:w16cex="http://schemas.microsoft.com/office/word/2018/wordml/cex" xmlns:w16cid="http://schemas.microsoft.com/office/word/2016/wordml/cid" xmlns:w16="http://schemas.microsoft.com/office/word/2018/wordml" xmlns:w16sdtdh="http://schemas.microsoft.com/office/word/2020/wordml/sdtdatahash" xmlns:w16se="http://schemas.microsoft.com/office/word/2015/wordml/symex" mc:Ignorable="w14 w15 w16se w16cid w16 w16cex w16sdtdh">
   <w:docDefaults>
     <w:rPrDefault>
       <w:rPr>

</xml_diff>

<commit_message>
CCB Jan 1 push: condition list updates & 2021 HCAI data
</commit_message>
<xml_diff>
--- a/Documentation/CCB Dataset Updates Log.docx
+++ b/Documentation/CCB Dataset Updates Log.docx
@@ -76,6 +76,57 @@
           </w:tcPr>
           <w:p>
             <w:r>
+              <w:t>10/25/2022</w:t>
+            </w:r>
+          </w:p>
+        </w:tc>
+        <w:tc>
+          <w:tcPr>
+            <w:tcW w:w="1870" w:type="dxa"/>
+          </w:tcPr>
+          <w:p>
+            <w:r>
+              <w:t>All CCB + ad-hoc death datasets</w:t>
+            </w:r>
+          </w:p>
+        </w:tc>
+        <w:tc>
+          <w:tcPr>
+            <w:tcW w:w="3275" w:type="dxa"/>
+          </w:tcPr>
+          <w:p>
+            <w:r>
+              <w:t>Received regularly scheduled death data from CHSI on 2</w:t>
+            </w:r>
+            <w:r>
+              <w:rPr>
+                <w:vertAlign w:val="superscript"/>
+              </w:rPr>
+              <w:t>nd</w:t>
+            </w:r>
+            <w:r>
+              <w:t xml:space="preserve"> week of October 2022. This round of death data received consists of the final 2021 CCDF file, and preliminary year-to-date death data.</w:t>
+            </w:r>
+          </w:p>
+        </w:tc>
+        <w:tc>
+          <w:tcPr>
+            <w:tcW w:w="1870" w:type="dxa"/>
+          </w:tcPr>
+          <w:p>
+            <w:r>
+              <w:t>0.Secure.Data/ Archived Data/ archiveDat/ 20221025</w:t>
+            </w:r>
+          </w:p>
+        </w:tc>
+      </w:tr>
+      <w:tr>
+        <w:tc>
+          <w:tcPr>
+            <w:tcW w:w="1870" w:type="dxa"/>
+          </w:tcPr>
+          <w:p>
+            <w:r>
               <w:t>9/28/2022</w:t>
             </w:r>
           </w:p>
@@ -86,7 +137,13 @@
           </w:tcPr>
           <w:p>
             <w:r>
-              <w:t>All CCB + ad-hoc datasets</w:t>
+              <w:t xml:space="preserve">All CCB + ad-hoc </w:t>
+            </w:r>
+            <w:r>
+              <w:t xml:space="preserve">death </w:t>
+            </w:r>
+            <w:r>
+              <w:t>datasets</w:t>
             </w:r>
           </w:p>
         </w:tc>

</xml_diff>